<commit_message>
Add Unit  and AkunProgram models
</commit_message>
<xml_diff>
--- a/CatatanYAMR.docx
+++ b/CatatanYAMR.docx
@@ -8,6 +8,12 @@
       </w:pPr>
       <w:r>
         <w:t>Unit</w:t>
+      </w:r>
+      <w:r>
+        <w:rPr>
+          <w:lang w:val="en-US"/>
+        </w:rPr>
+        <w:t xml:space="preserve"> pause</w:t>
       </w:r>
     </w:p>
     <w:p>
@@ -32,15 +38,98 @@
         <w:pStyle w:val="Heading2"/>
       </w:pPr>
       <w:r>
+        <w:t>Akun</w:t>
+      </w:r>
+      <w:r>
         <w:t>Program</w:t>
       </w:r>
     </w:p>
     <w:p/>
     <w:p>
       <w:r>
-        <w:t>Program Kerja</w:t>
+        <w:t>namaAkun, 100 char</w:t>
       </w:r>
     </w:p>
+    <w:p>
+      <w:r>
+        <w:t xml:space="preserve">unitBidang, foreign key from </w:t>
+      </w:r>
+      <w:r>
+        <w:rPr>
+          <w:color w:val="569CD6"/>
+          <w:lang w:eastAsia="id-ID"/>
+        </w:rPr>
+        <w:t>class</w:t>
+      </w:r>
+      <w:r>
+        <w:rPr>
+          <w:color w:val="CCCCCC"/>
+          <w:lang w:eastAsia="id-ID"/>
+        </w:rPr>
+        <w:t xml:space="preserve"> </w:t>
+      </w:r>
+      <w:r>
+        <w:rPr>
+          <w:lang w:eastAsia="id-ID"/>
+        </w:rPr>
+        <w:t>Unit</w:t>
+      </w:r>
+      <w:r>
+        <w:rPr>
+          <w:color w:val="CCCCCC"/>
+          <w:lang w:eastAsia="id-ID"/>
+        </w:rPr>
+        <w:t>(</w:t>
+      </w:r>
+      <w:r>
+        <w:rPr>
+          <w:lang w:eastAsia="id-ID"/>
+        </w:rPr>
+        <w:t>models</w:t>
+      </w:r>
+      <w:r>
+        <w:rPr>
+          <w:color w:val="CCCCCC"/>
+          <w:lang w:eastAsia="id-ID"/>
+        </w:rPr>
+        <w:t>.</w:t>
+      </w:r>
+      <w:r>
+        <w:rPr>
+          <w:lang w:eastAsia="id-ID"/>
+        </w:rPr>
+        <w:t>Model</w:t>
+      </w:r>
+      <w:r>
+        <w:rPr>
+          <w:color w:val="CCCCCC"/>
+          <w:lang w:eastAsia="id-ID"/>
+        </w:rPr>
+        <w:t>)</w:t>
+      </w:r>
+    </w:p>
+    <w:p>
+      <w:r>
+        <w:t>jenisInputOutput, two options: IN or OT</w:t>
+      </w:r>
+    </w:p>
+    <w:p>
+      <w:r>
+        <w:t>jenisProgram, two options: nonAsset or yesAsset</w:t>
+      </w:r>
+    </w:p>
+    <w:p>
+      <w:r>
+        <w:t>kodeAkun, 100 char</w:t>
+      </w:r>
+    </w:p>
+    <w:p>
+      <w:r>
+        <w:t>creationDate, automatically created upon creation</w:t>
+      </w:r>
+    </w:p>
+    <w:p/>
+    <w:p/>
     <w:p/>
     <w:p/>
     <w:p/>

</xml_diff>